<commit_message>
added new sequence diagram
</commit_message>
<xml_diff>
--- a/Diagrams/Sequence diagrams/Host/dijagram_sekvence.docx
+++ b/Diagrams/Sequence diagrams/Host/dijagram_sekvence.docx
@@ -4,166 +4,151 @@
   <w:body>
     <w:p>
       <w:r>
-        <w:t>@startuml</w:t>
-      </w:r>
-    </w:p>
-    <w:p>
-      <w:r>
-        <w:t>hide footbox</w:t>
+        <w:t>actor "Host" as H</w:t>
+      </w:r>
+    </w:p>
+    <w:p>
+      <w:r>
+        <w:t>participant "</w:t>
+      </w:r>
+      <w:proofErr w:type="spellStart"/>
+      <w:r>
+        <w:t>ScheduleRenovationPageViewModel</w:t>
+      </w:r>
+      <w:proofErr w:type="spellEnd"/>
+      <w:r>
+        <w:t>" as SP</w:t>
+      </w:r>
+    </w:p>
+    <w:p>
+      <w:r>
+        <w:t>participant "</w:t>
+      </w:r>
+      <w:proofErr w:type="spellStart"/>
+      <w:r>
+        <w:t>ScheduleRenovationWindowViewModel</w:t>
+      </w:r>
+      <w:proofErr w:type="spellEnd"/>
+      <w:r>
+        <w:t>" as SW</w:t>
+      </w:r>
+    </w:p>
+    <w:p>
+      <w:r>
+        <w:t>participant "</w:t>
+      </w:r>
+      <w:proofErr w:type="spellStart"/>
+      <w:r>
+        <w:t>RenovationService</w:t>
+      </w:r>
+      <w:proofErr w:type="spellEnd"/>
+      <w:r>
+        <w:t>" as RS</w:t>
+      </w:r>
+    </w:p>
+    <w:p>
+      <w:r>
+        <w:t>participant "</w:t>
+      </w:r>
+      <w:proofErr w:type="spellStart"/>
+      <w:r>
+        <w:t>AccommodationService</w:t>
+      </w:r>
+      <w:proofErr w:type="spellEnd"/>
+      <w:r>
+        <w:t xml:space="preserve">" as </w:t>
+      </w:r>
+      <w:proofErr w:type="spellStart"/>
+      <w:r>
+        <w:t>AS</w:t>
+      </w:r>
+      <w:proofErr w:type="spellEnd"/>
+    </w:p>
+    <w:p>
+      <w:r>
+        <w:t>participant "</w:t>
+      </w:r>
+      <w:proofErr w:type="spellStart"/>
+      <w:r>
+        <w:t>AccommodationRepository</w:t>
+      </w:r>
+      <w:proofErr w:type="spellEnd"/>
+      <w:r>
+        <w:t>" as AR</w:t>
+      </w:r>
+    </w:p>
+    <w:p>
+      <w:r>
+        <w:t>participant "</w:t>
+      </w:r>
+      <w:proofErr w:type="spellStart"/>
+      <w:r>
+        <w:t>RenovationRepository</w:t>
+      </w:r>
+      <w:proofErr w:type="spellEnd"/>
+      <w:r>
+        <w:t>" as RR</w:t>
+      </w:r>
+    </w:p>
+    <w:p>
+      <w:r>
+        <w:t>participant "</w:t>
+      </w:r>
+      <w:proofErr w:type="spellStart"/>
+      <w:r>
+        <w:t>CalendarConfigurator</w:t>
+      </w:r>
+      <w:proofErr w:type="spellEnd"/>
+      <w:r>
+        <w:t>" as CC</w:t>
+      </w:r>
+    </w:p>
+    <w:p>
+      <w:r>
+        <w:t>participant "</w:t>
+      </w:r>
+      <w:proofErr w:type="spellStart"/>
+      <w:r>
+        <w:t>UnavailableDateMarker</w:t>
+      </w:r>
+      <w:proofErr w:type="spellEnd"/>
+      <w:r>
+        <w:t>" as UM</w:t>
+      </w:r>
+    </w:p>
+    <w:p>
+      <w:r>
+        <w:t>participant "</w:t>
+      </w:r>
+      <w:proofErr w:type="spellStart"/>
+      <w:r>
+        <w:t>BetweenDayMarker</w:t>
+      </w:r>
+      <w:proofErr w:type="spellEnd"/>
+      <w:r>
+        <w:t>" as BM</w:t>
+      </w:r>
+    </w:p>
+    <w:p>
+      <w:r>
+        <w:t>participant "</w:t>
+      </w:r>
+      <w:proofErr w:type="spellStart"/>
+      <w:r>
+        <w:t>ReservationCalendar</w:t>
+      </w:r>
+      <w:proofErr w:type="spellEnd"/>
+      <w:r>
+        <w:t>" as RC</w:t>
       </w:r>
     </w:p>
     <w:p/>
-    <w:p>
-      <w:r>
-        <w:t>actor "Host" as H</w:t>
-      </w:r>
-    </w:p>
-    <w:p>
-      <w:r>
-        <w:t>participant "</w:t>
-      </w:r>
-      <w:proofErr w:type="spellStart"/>
-      <w:r>
-        <w:t>ScheduleRenovationPageViewModel</w:t>
-      </w:r>
-      <w:proofErr w:type="spellEnd"/>
-      <w:r>
-        <w:t>" as SP</w:t>
-      </w:r>
-    </w:p>
-    <w:p>
-      <w:r>
-        <w:t>participant "</w:t>
-      </w:r>
-      <w:proofErr w:type="spellStart"/>
-      <w:r>
-        <w:t>ScheduleRenovationWindowViewModel</w:t>
-      </w:r>
-      <w:proofErr w:type="spellEnd"/>
-      <w:r>
-        <w:t>" as SW</w:t>
-      </w:r>
-    </w:p>
-    <w:p>
-      <w:r>
-        <w:t>participant "</w:t>
-      </w:r>
-      <w:proofErr w:type="spellStart"/>
-      <w:r>
-        <w:t>RenovationService</w:t>
-      </w:r>
-      <w:proofErr w:type="spellEnd"/>
-      <w:r>
-        <w:t>" as RS</w:t>
-      </w:r>
-    </w:p>
-    <w:p>
-      <w:r>
-        <w:t>participant "</w:t>
-      </w:r>
-      <w:proofErr w:type="spellStart"/>
-      <w:r>
-        <w:t>AccommodationService</w:t>
-      </w:r>
-      <w:proofErr w:type="spellEnd"/>
-      <w:r>
-        <w:t xml:space="preserve">" as </w:t>
-      </w:r>
-      <w:proofErr w:type="spellStart"/>
-      <w:r>
-        <w:t>AS</w:t>
-      </w:r>
-      <w:proofErr w:type="spellEnd"/>
-    </w:p>
-    <w:p>
-      <w:r>
-        <w:t>participant "</w:t>
-      </w:r>
-      <w:proofErr w:type="spellStart"/>
-      <w:r>
-        <w:t>AccommodationRepository</w:t>
-      </w:r>
-      <w:proofErr w:type="spellEnd"/>
-      <w:r>
-        <w:t>" as AR</w:t>
-      </w:r>
-    </w:p>
-    <w:p>
-      <w:r>
-        <w:t>participant "</w:t>
-      </w:r>
-      <w:proofErr w:type="spellStart"/>
-      <w:r>
-        <w:t>RenovationRepository</w:t>
-      </w:r>
-      <w:proofErr w:type="spellEnd"/>
-      <w:r>
-        <w:t>" as RR</w:t>
-      </w:r>
-    </w:p>
-    <w:p>
-      <w:r>
-        <w:t>participant "</w:t>
-      </w:r>
-      <w:proofErr w:type="spellStart"/>
-      <w:r>
-        <w:t>CalendarConfigurator</w:t>
-      </w:r>
-      <w:proofErr w:type="spellEnd"/>
-      <w:r>
-        <w:t>" as CC</w:t>
-      </w:r>
-    </w:p>
-    <w:p>
-      <w:r>
-        <w:t>participant "</w:t>
-      </w:r>
-      <w:proofErr w:type="spellStart"/>
-      <w:r>
-        <w:t>UnavailableDateMarker</w:t>
-      </w:r>
-      <w:proofErr w:type="spellEnd"/>
-      <w:r>
-        <w:t>" as UM</w:t>
-      </w:r>
-    </w:p>
-    <w:p>
-      <w:r>
-        <w:t>participant "</w:t>
-      </w:r>
-      <w:proofErr w:type="spellStart"/>
-      <w:r>
-        <w:t>ReservationCalendar</w:t>
-      </w:r>
-      <w:proofErr w:type="spellEnd"/>
-      <w:r>
-        <w:t>" as RC</w:t>
-      </w:r>
-    </w:p>
-    <w:p>
-      <w:r>
-        <w:t>participant "</w:t>
-      </w:r>
-      <w:proofErr w:type="spellStart"/>
-      <w:r>
-        <w:t>BetweenDayMarker</w:t>
-      </w:r>
-      <w:proofErr w:type="spellEnd"/>
-      <w:r>
-        <w:t>" as BM</w:t>
-      </w:r>
-    </w:p>
     <w:p/>
     <w:p>
       <w:r>
-        <w:t xml:space="preserve">H-&gt;SP ++: </w:t>
-      </w:r>
-      <w:proofErr w:type="gramStart"/>
-      <w:r>
-        <w:t>Schedule(</w:t>
-      </w:r>
-      <w:proofErr w:type="spellStart"/>
-      <w:proofErr w:type="gramEnd"/>
+        <w:t>H-&gt;SP ++: Schedule(</w:t>
+      </w:r>
+      <w:proofErr w:type="spellStart"/>
       <w:r>
         <w:t>SelectedAccommodation</w:t>
       </w:r>
@@ -198,7 +183,6 @@
         <w:t xml:space="preserve">SW -&gt; CC ++: </w:t>
       </w:r>
       <w:proofErr w:type="spellStart"/>
-      <w:proofErr w:type="gramStart"/>
       <w:r>
         <w:t>ConfigureCalendar</w:t>
       </w:r>
@@ -207,7 +191,6 @@
         <w:t>(</w:t>
       </w:r>
       <w:proofErr w:type="spellStart"/>
-      <w:proofErr w:type="gramEnd"/>
       <w:r>
         <w:t>SelectedAccommodation</w:t>
       </w:r>
@@ -237,7 +220,6 @@
         <w:t xml:space="preserve">CC -&gt; UM ++: </w:t>
       </w:r>
       <w:proofErr w:type="spellStart"/>
-      <w:proofErr w:type="gramStart"/>
       <w:r>
         <w:t>BlackOutUnavailableDates</w:t>
       </w:r>
@@ -246,7 +228,6 @@
         <w:t>(</w:t>
       </w:r>
       <w:proofErr w:type="spellStart"/>
-      <w:proofErr w:type="gramEnd"/>
       <w:r>
         <w:t>SelectedAccommodation</w:t>
       </w:r>
@@ -286,12 +267,10 @@
         <w:t xml:space="preserve">   opt </w:t>
       </w:r>
       <w:proofErr w:type="spellStart"/>
-      <w:proofErr w:type="gramStart"/>
       <w:r>
         <w:t>SelectedAccommodation.UnavailableDates.Start</w:t>
       </w:r>
       <w:proofErr w:type="spellEnd"/>
-      <w:proofErr w:type="gramEnd"/>
       <w:r>
         <w:t xml:space="preserve"> &gt;= </w:t>
       </w:r>
@@ -322,7 +301,6 @@
         <w:t xml:space="preserve">     UM -&gt; RC ++: </w:t>
       </w:r>
       <w:proofErr w:type="spellStart"/>
-      <w:proofErr w:type="gramStart"/>
       <w:r>
         <w:t>BlackOutDates</w:t>
       </w:r>
@@ -331,7 +309,6 @@
         <w:t>(</w:t>
       </w:r>
       <w:proofErr w:type="spellStart"/>
-      <w:proofErr w:type="gramEnd"/>
       <w:r>
         <w:t>SelectedAccommodation.UnavailableDates</w:t>
       </w:r>
@@ -361,12 +338,10 @@
         <w:t xml:space="preserve">opt </w:t>
       </w:r>
       <w:proofErr w:type="spellStart"/>
-      <w:proofErr w:type="gramStart"/>
       <w:r>
         <w:t>SelectedAccommodation.UnavailableDates.Count</w:t>
       </w:r>
       <w:proofErr w:type="spellEnd"/>
-      <w:proofErr w:type="gramEnd"/>
       <w:r>
         <w:t xml:space="preserve"> &gt; 0</w:t>
       </w:r>
@@ -380,43 +355,149 @@
         <w:t>CheckDaysBetween</w:t>
       </w:r>
       <w:proofErr w:type="spellEnd"/>
+      <w:r>
+        <w:t>(</w:t>
+      </w:r>
+      <w:proofErr w:type="spellStart"/>
+      <w:r>
+        <w:t>unavailableDateRanges</w:t>
+      </w:r>
+      <w:proofErr w:type="spellEnd"/>
+      <w:r>
+        <w:t xml:space="preserve">, </w:t>
+      </w:r>
+      <w:proofErr w:type="spellStart"/>
+      <w:r>
+        <w:t>dayNumber</w:t>
+      </w:r>
+      <w:proofErr w:type="spellEnd"/>
+      <w:r>
+        <w:t xml:space="preserve">, </w:t>
+      </w:r>
+      <w:proofErr w:type="spellStart"/>
+      <w:r>
+        <w:t>chosenDateRange</w:t>
+      </w:r>
+      <w:proofErr w:type="spellEnd"/>
+      <w:r>
+        <w:t>)</w:t>
+      </w:r>
+    </w:p>
+    <w:p>
+      <w:r>
+        <w:t xml:space="preserve">   opt </w:t>
+      </w:r>
+      <w:proofErr w:type="spellStart"/>
+      <w:r>
+        <w:t>betweenDaysCount</w:t>
+      </w:r>
+      <w:proofErr w:type="spellEnd"/>
+      <w:r>
+        <w:t xml:space="preserve"> &lt; </w:t>
+      </w:r>
+      <w:proofErr w:type="spellStart"/>
+      <w:r>
+        <w:t>daysNumber</w:t>
+      </w:r>
+      <w:proofErr w:type="spellEnd"/>
+    </w:p>
+    <w:p>
+      <w:r>
+        <w:t xml:space="preserve">     BM -&gt; RC ++: </w:t>
+      </w:r>
+      <w:proofErr w:type="spellStart"/>
+      <w:r>
+        <w:t>BlackOutDates</w:t>
+      </w:r>
+      <w:proofErr w:type="spellEnd"/>
+      <w:r>
+        <w:t>(</w:t>
+      </w:r>
+      <w:proofErr w:type="spellStart"/>
+      <w:r>
+        <w:t>SelectedAccommodation.UnavailableDates</w:t>
+      </w:r>
+      <w:proofErr w:type="spellEnd"/>
+      <w:r>
+        <w:t>)</w:t>
+      </w:r>
     </w:p>
     <w:p>
       <w:r>
         <w:lastRenderedPageBreak/>
-        <w:t xml:space="preserve">   opt </w:t>
-      </w:r>
-      <w:proofErr w:type="spellStart"/>
-      <w:r>
-        <w:t>betweenDaysCount</w:t>
-      </w:r>
-      <w:proofErr w:type="spellEnd"/>
-      <w:r>
-        <w:t xml:space="preserve"> &lt; </w:t>
-      </w:r>
-      <w:proofErr w:type="spellStart"/>
-      <w:r>
-        <w:t>daysNumber</w:t>
-      </w:r>
-      <w:proofErr w:type="spellEnd"/>
-    </w:p>
-    <w:p>
-      <w:r>
-        <w:t xml:space="preserve">     UM -&gt; RC ++: </w:t>
-      </w:r>
-      <w:proofErr w:type="spellStart"/>
-      <w:proofErr w:type="gramStart"/>
-      <w:r>
-        <w:t>BlackOutDates</w:t>
-      </w:r>
-      <w:proofErr w:type="spellEnd"/>
-      <w:r>
-        <w:t>(</w:t>
-      </w:r>
-      <w:proofErr w:type="spellStart"/>
-      <w:proofErr w:type="gramEnd"/>
-      <w:r>
-        <w:t>SelectedAccommodation.UnavailableDates</w:t>
+        <w:t xml:space="preserve">     RC -&gt; BM --: Calendar</w:t>
+      </w:r>
+    </w:p>
+    <w:p>
+      <w:r>
+        <w:t xml:space="preserve">   end</w:t>
+      </w:r>
+    </w:p>
+    <w:p>
+      <w:r>
+        <w:t xml:space="preserve">   BM --&gt; UM --: Calendar </w:t>
+      </w:r>
+    </w:p>
+    <w:p>
+      <w:r>
+        <w:t>end</w:t>
+      </w:r>
+    </w:p>
+    <w:p>
+      <w:r>
+        <w:t>UM -&gt; CC --: Calendar</w:t>
+      </w:r>
+    </w:p>
+    <w:p>
+      <w:r>
+        <w:t>CC -&gt;SW --: Calendar</w:t>
+      </w:r>
+    </w:p>
+    <w:p>
+      <w:r>
+        <w:t>SW -&gt; SP --: Calendar</w:t>
+      </w:r>
+    </w:p>
+    <w:p>
+      <w:r>
+        <w:t>SP -&gt; H --: Calendar</w:t>
+      </w:r>
+    </w:p>
+    <w:p>
+      <w:r>
+        <w:t>H -&gt; SW ++: Calendar</w:t>
+      </w:r>
+    </w:p>
+    <w:p>
+      <w:r>
+        <w:t xml:space="preserve">SW -&gt; SW ++: </w:t>
+      </w:r>
+      <w:proofErr w:type="spellStart"/>
+      <w:r>
+        <w:t>WriteFirstAndLast</w:t>
+      </w:r>
+      <w:proofErr w:type="spellEnd"/>
+      <w:r>
+        <w:t>(Calendar)</w:t>
+      </w:r>
+    </w:p>
+    <w:p>
+      <w:r>
+        <w:t xml:space="preserve">SW -&gt; SW --: StartDate, </w:t>
+      </w:r>
+      <w:proofErr w:type="spellStart"/>
+      <w:r>
+        <w:t>EndDate</w:t>
+      </w:r>
+      <w:proofErr w:type="spellEnd"/>
+    </w:p>
+    <w:p>
+      <w:r>
+        <w:t xml:space="preserve">SW-&gt;AS ++: Add(StartDate, </w:t>
+      </w:r>
+      <w:proofErr w:type="spellStart"/>
+      <w:r>
+        <w:t>EndDate</w:t>
       </w:r>
       <w:proofErr w:type="spellEnd"/>
       <w:r>
@@ -425,88 +506,86 @@
     </w:p>
     <w:p>
       <w:r>
-        <w:t xml:space="preserve">     RC -&gt; UM --: Calendar</w:t>
-      </w:r>
-    </w:p>
-    <w:p>
-      <w:r>
-        <w:t xml:space="preserve">   end</w:t>
-      </w:r>
-    </w:p>
-    <w:p>
-      <w:r>
-        <w:t xml:space="preserve">   BM --&gt; UM --: Calendar </w:t>
-      </w:r>
-    </w:p>
-    <w:p>
-      <w:r>
-        <w:t>end</w:t>
-      </w:r>
-    </w:p>
-    <w:p>
-      <w:r>
-        <w:t>UM -&gt; CC --: Calendar</w:t>
-      </w:r>
-    </w:p>
-    <w:p>
-      <w:r>
-        <w:t>CC -&gt;SW --: Calendar</w:t>
-      </w:r>
-    </w:p>
-    <w:p>
-      <w:r>
-        <w:t>SW -&gt; SP --: Calendar</w:t>
-      </w:r>
-    </w:p>
-    <w:p>
-      <w:r>
-        <w:t>SP -&gt; H --: Calendar</w:t>
-      </w:r>
-    </w:p>
-    <w:p>
-      <w:r>
-        <w:t>H -&gt; SW ++: Calendar</w:t>
-      </w:r>
-    </w:p>
-    <w:p>
-      <w:r>
-        <w:t xml:space="preserve">SW -&gt; SW ++: </w:t>
-      </w:r>
-      <w:proofErr w:type="spellStart"/>
-      <w:proofErr w:type="gramStart"/>
-      <w:r>
-        <w:t>WriteFirstAndLast</w:t>
-      </w:r>
-      <w:proofErr w:type="spellEnd"/>
-      <w:r>
-        <w:t>(</w:t>
-      </w:r>
-      <w:proofErr w:type="gramEnd"/>
-      <w:r>
-        <w:t>Calendar)</w:t>
-      </w:r>
-    </w:p>
-    <w:p>
-      <w:r>
-        <w:t xml:space="preserve">SW -&gt; SW --: StartDate, </w:t>
+        <w:t xml:space="preserve">AS--&gt;SW --: </w:t>
+      </w:r>
+      <w:proofErr w:type="spellStart"/>
+      <w:r>
+        <w:t>SelectedAccommodation</w:t>
+      </w:r>
+      <w:proofErr w:type="spellEnd"/>
+    </w:p>
+    <w:p>
+      <w:r>
+        <w:t xml:space="preserve">AS-&gt;AR ++: Add(StartDate, </w:t>
       </w:r>
       <w:proofErr w:type="spellStart"/>
       <w:r>
         <w:t>EndDate</w:t>
       </w:r>
       <w:proofErr w:type="spellEnd"/>
-    </w:p>
-    <w:p>
-      <w:r>
-        <w:t xml:space="preserve">SW-&gt;AS ++: </w:t>
-      </w:r>
-      <w:proofErr w:type="gramStart"/>
-      <w:r>
-        <w:t>Add(</w:t>
-      </w:r>
-      <w:proofErr w:type="gramEnd"/>
-      <w:r>
-        <w:t xml:space="preserve">StartDate, </w:t>
+      <w:r>
+        <w:t>)</w:t>
+      </w:r>
+    </w:p>
+    <w:p>
+      <w:r>
+        <w:t xml:space="preserve">AR--&gt;AS --: </w:t>
+      </w:r>
+      <w:proofErr w:type="spellStart"/>
+      <w:r>
+        <w:t>SelectedAccommodation</w:t>
+      </w:r>
+      <w:proofErr w:type="spellEnd"/>
+    </w:p>
+    <w:p>
+      <w:r>
+        <w:t>SW-&gt;AS ++: Update(</w:t>
+      </w:r>
+      <w:proofErr w:type="spellStart"/>
+      <w:r>
+        <w:t>SelectedAccommodation</w:t>
+      </w:r>
+      <w:proofErr w:type="spellEnd"/>
+      <w:r>
+        <w:t>)</w:t>
+      </w:r>
+    </w:p>
+    <w:p>
+      <w:r>
+        <w:t xml:space="preserve">AS--&gt;SW --: </w:t>
+      </w:r>
+      <w:proofErr w:type="spellStart"/>
+      <w:r>
+        <w:t>SelectedAccommodation</w:t>
+      </w:r>
+      <w:proofErr w:type="spellEnd"/>
+    </w:p>
+    <w:p>
+      <w:r>
+        <w:t>AS-&gt;AR ++: Update(</w:t>
+      </w:r>
+      <w:proofErr w:type="spellStart"/>
+      <w:r>
+        <w:t>SelectedAccommodatiom</w:t>
+      </w:r>
+      <w:proofErr w:type="spellEnd"/>
+      <w:r>
+        <w:t>)</w:t>
+      </w:r>
+    </w:p>
+    <w:p>
+      <w:r>
+        <w:t xml:space="preserve">AR--&gt;AS --: </w:t>
+      </w:r>
+      <w:proofErr w:type="spellStart"/>
+      <w:r>
+        <w:t>SelectedAccommodation</w:t>
+      </w:r>
+      <w:proofErr w:type="spellEnd"/>
+    </w:p>
+    <w:p>
+      <w:r>
+        <w:t xml:space="preserve">SW -&gt; RS ++: Add(StartDate, </w:t>
       </w:r>
       <w:proofErr w:type="spellStart"/>
       <w:r>
@@ -514,146 +593,20 @@
       </w:r>
       <w:proofErr w:type="spellEnd"/>
       <w:r>
+        <w:t xml:space="preserve">, Duration, Description, </w:t>
+      </w:r>
+      <w:proofErr w:type="spellStart"/>
+      <w:r>
+        <w:t>SelectedAccommodation</w:t>
+      </w:r>
+      <w:proofErr w:type="spellEnd"/>
+      <w:r>
         <w:t>)</w:t>
       </w:r>
     </w:p>
     <w:p>
       <w:r>
-        <w:t xml:space="preserve">AS--&gt;SW --: </w:t>
-      </w:r>
-      <w:proofErr w:type="spellStart"/>
-      <w:r>
-        <w:t>SelectedAccommodation</w:t>
-      </w:r>
-      <w:proofErr w:type="spellEnd"/>
-    </w:p>
-    <w:p>
-      <w:r>
-        <w:t xml:space="preserve">AS-&gt;AR ++: </w:t>
-      </w:r>
-      <w:proofErr w:type="gramStart"/>
-      <w:r>
-        <w:t>Add(</w:t>
-      </w:r>
-      <w:proofErr w:type="gramEnd"/>
-      <w:r>
-        <w:t xml:space="preserve">StartDate, </w:t>
-      </w:r>
-      <w:proofErr w:type="spellStart"/>
-      <w:r>
-        <w:t>EndDate</w:t>
-      </w:r>
-      <w:proofErr w:type="spellEnd"/>
-      <w:r>
-        <w:t>)</w:t>
-      </w:r>
-    </w:p>
-    <w:p>
-      <w:r>
-        <w:t xml:space="preserve">AR--&gt;AS --: </w:t>
-      </w:r>
-      <w:proofErr w:type="spellStart"/>
-      <w:r>
-        <w:t>SelectedAccommodation</w:t>
-      </w:r>
-      <w:proofErr w:type="spellEnd"/>
-    </w:p>
-    <w:p>
-      <w:r>
-        <w:t xml:space="preserve">SW-&gt;AS ++: </w:t>
-      </w:r>
-      <w:proofErr w:type="gramStart"/>
-      <w:r>
-        <w:t>Update(</w:t>
-      </w:r>
-      <w:proofErr w:type="spellStart"/>
-      <w:proofErr w:type="gramEnd"/>
-      <w:r>
-        <w:t>SelectedAccommodation</w:t>
-      </w:r>
-      <w:proofErr w:type="spellEnd"/>
-      <w:r>
-        <w:t>)</w:t>
-      </w:r>
-    </w:p>
-    <w:p>
-      <w:r>
-        <w:t xml:space="preserve">AS--&gt;SW --: </w:t>
-      </w:r>
-      <w:proofErr w:type="spellStart"/>
-      <w:r>
-        <w:t>SelectedAccommodation</w:t>
-      </w:r>
-      <w:proofErr w:type="spellEnd"/>
-    </w:p>
-    <w:p>
-      <w:r>
-        <w:t xml:space="preserve">AS-&gt;AR ++: </w:t>
-      </w:r>
-      <w:proofErr w:type="gramStart"/>
-      <w:r>
-        <w:t>Update(</w:t>
-      </w:r>
-      <w:proofErr w:type="spellStart"/>
-      <w:proofErr w:type="gramEnd"/>
-      <w:r>
-        <w:t>SelectedAccommodatiom</w:t>
-      </w:r>
-      <w:proofErr w:type="spellEnd"/>
-      <w:r>
-        <w:t>)</w:t>
-      </w:r>
-    </w:p>
-    <w:p>
-      <w:r>
-        <w:t xml:space="preserve">AR--&gt;AS --: </w:t>
-      </w:r>
-      <w:proofErr w:type="spellStart"/>
-      <w:r>
-        <w:t>SelectedAccommodation</w:t>
-      </w:r>
-      <w:proofErr w:type="spellEnd"/>
-    </w:p>
-    <w:p>
-      <w:r>
-        <w:t xml:space="preserve">SW -&gt; RS ++: </w:t>
-      </w:r>
-      <w:proofErr w:type="gramStart"/>
-      <w:r>
-        <w:t>Add(</w:t>
-      </w:r>
-      <w:proofErr w:type="gramEnd"/>
-      <w:r>
-        <w:t xml:space="preserve">StartDate, </w:t>
-      </w:r>
-      <w:proofErr w:type="spellStart"/>
-      <w:r>
-        <w:t>EndDate</w:t>
-      </w:r>
-      <w:proofErr w:type="spellEnd"/>
-      <w:r>
-        <w:t xml:space="preserve">, Duration, Description, </w:t>
-      </w:r>
-      <w:proofErr w:type="spellStart"/>
-      <w:r>
-        <w:t>SelectedAccommodation</w:t>
-      </w:r>
-      <w:proofErr w:type="spellEnd"/>
-      <w:r>
-        <w:t>)</w:t>
-      </w:r>
-    </w:p>
-    <w:p>
-      <w:r>
-        <w:t xml:space="preserve">RS -&gt; RR ++: </w:t>
-      </w:r>
-      <w:proofErr w:type="gramStart"/>
-      <w:r>
-        <w:t>Add(</w:t>
-      </w:r>
-      <w:proofErr w:type="gramEnd"/>
-      <w:r>
-        <w:t xml:space="preserve">StartDate, </w:t>
+        <w:t xml:space="preserve">RS -&gt; RR ++: Add(StartDate, </w:t>
       </w:r>
       <w:proofErr w:type="spellStart"/>
       <w:r>

</xml_diff>